<commit_message>
version 3 release candidate
</commit_message>
<xml_diff>
--- a/doc/Project Description.docx
+++ b/doc/Project Description.docx
@@ -441,15 +441,15 @@
         </w:numPr>
         <w:ind w:leftChars="0"/>
         <w:rPr>
+          <w:rFonts w:ascii="Arial" w:eastAsiaTheme="minorEastAsia" w:hAnsi="Arial" w:cs="Arial"/>
+          <w:lang w:val="en-PH"/>
+        </w:rPr>
+      </w:pPr>
+      <w:r>
+        <w:rPr>
           <w:rFonts w:ascii="Arial" w:eastAsiaTheme="minorEastAsia" w:hAnsi="Arial" w:cs="Arial" w:hint="eastAsia"/>
           <w:lang w:val="en-PH"/>
         </w:rPr>
-      </w:pPr>
-      <w:r>
-        <w:rPr>
-          <w:rFonts w:ascii="Arial" w:eastAsiaTheme="minorEastAsia" w:hAnsi="Arial" w:cs="Arial" w:hint="eastAsia"/>
-          <w:lang w:val="en-PH"/>
-        </w:rPr>
         <w:t>B</w:t>
       </w:r>
       <w:r>
@@ -463,7 +463,7 @@
     <w:p>
       <w:pPr>
         <w:rPr>
-          <w:rFonts w:ascii="Arial" w:eastAsiaTheme="minorEastAsia" w:hAnsi="Arial" w:cs="Arial" w:hint="eastAsia"/>
+          <w:rFonts w:ascii="Arial" w:eastAsiaTheme="minorEastAsia" w:hAnsi="Arial" w:cs="Arial"/>
           <w:lang w:val="en-PH"/>
         </w:rPr>
       </w:pPr>
@@ -684,7 +684,7 @@
     <w:p>
       <w:pPr>
         <w:rPr>
-          <w:rFonts w:ascii="Arial" w:eastAsiaTheme="minorEastAsia" w:hAnsi="Arial" w:cs="Arial" w:hint="eastAsia"/>
+          <w:rFonts w:ascii="Arial" w:eastAsiaTheme="minorEastAsia" w:hAnsi="Arial" w:cs="Arial"/>
           <w:lang w:val="en-PH"/>
         </w:rPr>
       </w:pPr>
@@ -772,8 +772,6 @@
         </w:rPr>
         <w:t xml:space="preserve"> regardless of the computer skills of the user.</w:t>
       </w:r>
-      <w:bookmarkStart w:id="0" w:name="_GoBack"/>
-      <w:bookmarkEnd w:id="0"/>
     </w:p>
     <w:p>
       <w:pPr>
@@ -1104,67 +1102,20 @@
       </w:pPr>
       <w:r>
         <w:rPr>
-          <w:rFonts w:ascii="Arial" w:eastAsiaTheme="minorEastAsia" w:hAnsi="Arial" w:cs="Arial" w:hint="eastAsia"/>
-          <w:lang w:val="en-PH"/>
-        </w:rPr>
-        <w:t>U</w:t>
-      </w:r>
-      <w:r>
-        <w:rPr>
-          <w:rFonts w:ascii="Arial" w:eastAsiaTheme="minorEastAsia" w:hAnsi="Arial" w:cs="Arial"/>
-          <w:lang w:val="en-PH"/>
-        </w:rPr>
-        <w:t>ser permissions is still not implemented, even though the way is already paved for implementation.</w:t>
-      </w:r>
-    </w:p>
-    <w:p>
-      <w:pPr>
-        <w:pStyle w:val="a3"/>
-        <w:numPr>
-          <w:ilvl w:val="0"/>
-          <w:numId w:val="3"/>
-        </w:numPr>
-        <w:ind w:leftChars="0"/>
-        <w:rPr>
-          <w:rFonts w:ascii="Arial" w:eastAsiaTheme="minorEastAsia" w:hAnsi="Arial" w:cs="Arial"/>
-          <w:lang w:val="en-PH"/>
-        </w:rPr>
-      </w:pPr>
-      <w:r>
-        <w:rPr>
-          <w:rFonts w:ascii="Arial" w:eastAsiaTheme="minorEastAsia" w:hAnsi="Arial" w:cs="Arial" w:hint="eastAsia"/>
-          <w:lang w:val="en-PH"/>
-        </w:rPr>
-        <w:t>C</w:t>
-      </w:r>
-      <w:r>
-        <w:rPr>
-          <w:rFonts w:ascii="Arial" w:eastAsiaTheme="minorEastAsia" w:hAnsi="Arial" w:cs="Arial"/>
-          <w:lang w:val="en-PH"/>
-        </w:rPr>
-        <w:t>riteria preset loading and saving is still not implemented.</w:t>
-      </w:r>
-    </w:p>
-    <w:p>
-      <w:pPr>
-        <w:pStyle w:val="a3"/>
-        <w:numPr>
-          <w:ilvl w:val="0"/>
-          <w:numId w:val="3"/>
-        </w:numPr>
-        <w:ind w:leftChars="0"/>
-        <w:rPr>
-          <w:rFonts w:ascii="Arial" w:eastAsiaTheme="minorEastAsia" w:hAnsi="Arial" w:cs="Arial" w:hint="eastAsia"/>
-          <w:lang w:val="en-PH"/>
-        </w:rPr>
-      </w:pPr>
-      <w:r>
-        <w:rPr>
-          <w:rFonts w:ascii="Arial" w:eastAsiaTheme="minorEastAsia" w:hAnsi="Arial" w:cs="Arial"/>
-          <w:lang w:val="en-PH"/>
-        </w:rPr>
-        <w:t>This software is still in Alpha version. Many more features are intended to be added on the final release of the program, such as a Dashboard screen where the teacher can be informed of all relevant information in one screen, and all the other features listed in the limitations.</w:t>
-      </w:r>
+          <w:rFonts w:ascii="Arial" w:eastAsiaTheme="minorEastAsia" w:hAnsi="Arial" w:cs="Arial"/>
+          <w:lang w:val="en-PH"/>
+        </w:rPr>
+        <w:t xml:space="preserve">This software is still in Alpha version. Many more features are intended to be added on the final release of the program, such as </w:t>
+      </w:r>
+      <w:r>
+        <w:rPr>
+          <w:rFonts w:ascii="Arial" w:eastAsiaTheme="minorEastAsia" w:hAnsi="Arial" w:cs="Arial"/>
+          <w:lang w:val="en-PH"/>
+        </w:rPr>
+        <w:t>automatic score computation, easy creation of examination questionnaires, more statistical analysis, more Dashboard notification providers, and wider language support.</w:t>
+      </w:r>
+      <w:bookmarkStart w:id="0" w:name="_GoBack"/>
+      <w:bookmarkEnd w:id="0"/>
     </w:p>
     <w:sectPr>
       <w:pgSz w:w="12240" w:h="15840" w:code="1"/>

</xml_diff>